<commit_message>
Step3: POCO classes and Relationships. Customer, Staff,Address, Lesson, Vehicle, Customer_Payments, Ref_Customer_Status, Re_Payment_Method,Ref_Lesson_Status
</commit_message>
<xml_diff>
--- a/DRIVING SCHOOL.docx
+++ b/DRIVING SCHOOL.docx
@@ -44,6 +44,9 @@
     </w:p>
     <w:p>
       <w:r>
+        <w:rPr>
+          <w:noProof/>
+        </w:rPr>
         <w:drawing>
           <wp:inline distT="0" distB="0" distL="0" distR="0" wp14:anchorId="4177BBA6" wp14:editId="2966AAA5">
             <wp:extent cx="3429479" cy="1476581"/>
@@ -83,6 +86,48 @@
     </w:p>
     <w:p>
       <w:r>
+        <w:rPr>
+          <w:noProof/>
+        </w:rPr>
+        <w:drawing>
+          <wp:inline distT="0" distB="0" distL="0" distR="0" wp14:anchorId="2D1F2E5B" wp14:editId="20421754">
+            <wp:extent cx="3096057" cy="971686"/>
+            <wp:effectExtent l="0" t="0" r="0" b="0"/>
+            <wp:docPr id="170363257" name="Picture 1"/>
+            <wp:cNvGraphicFramePr>
+              <a:graphicFrameLocks xmlns:a="http://schemas.openxmlformats.org/drawingml/2006/main" noChangeAspect="1"/>
+            </wp:cNvGraphicFramePr>
+            <a:graphic xmlns:a="http://schemas.openxmlformats.org/drawingml/2006/main">
+              <a:graphicData uri="http://schemas.openxmlformats.org/drawingml/2006/picture">
+                <pic:pic xmlns:pic="http://schemas.openxmlformats.org/drawingml/2006/picture">
+                  <pic:nvPicPr>
+                    <pic:cNvPr id="170363257" name=""/>
+                    <pic:cNvPicPr/>
+                  </pic:nvPicPr>
+                  <pic:blipFill>
+                    <a:blip r:embed="rId5"/>
+                    <a:stretch>
+                      <a:fillRect/>
+                    </a:stretch>
+                  </pic:blipFill>
+                  <pic:spPr>
+                    <a:xfrm>
+                      <a:off x="0" y="0"/>
+                      <a:ext cx="3096057" cy="971686"/>
+                    </a:xfrm>
+                    <a:prstGeom prst="rect">
+                      <a:avLst/>
+                    </a:prstGeom>
+                  </pic:spPr>
+                </pic:pic>
+              </a:graphicData>
+            </a:graphic>
+          </wp:inline>
+        </w:drawing>
+      </w:r>
+    </w:p>
+    <w:p>
+      <w:r>
         <w:t xml:space="preserve">Step 1: Create an MVC Web Application Project </w:t>
       </w:r>
     </w:p>
@@ -125,6 +170,127 @@
         <w:t>Step 2: Install Entity Framework via NuGet</w:t>
       </w:r>
     </w:p>
+    <w:p>
+      <w:r>
+        <w:t xml:space="preserve">Step 3: </w:t>
+      </w:r>
+      <w:r>
+        <w:t>Add a POCO Class</w:t>
+      </w:r>
+      <w:r>
+        <w:t>es</w:t>
+      </w:r>
+      <w:r>
+        <w:t>:</w:t>
+      </w:r>
+    </w:p>
+    <w:p>
+      <w:r>
+        <w:rPr>
+          <w:noProof/>
+        </w:rPr>
+        <w:lastRenderedPageBreak/>
+        <w:drawing>
+          <wp:inline distT="0" distB="0" distL="0" distR="0" wp14:anchorId="764EDB0B" wp14:editId="206D663D">
+            <wp:extent cx="5731510" cy="3757295"/>
+            <wp:effectExtent l="0" t="0" r="2540" b="0"/>
+            <wp:docPr id="2115952625" name="Picture 1"/>
+            <wp:cNvGraphicFramePr>
+              <a:graphicFrameLocks xmlns:a="http://schemas.openxmlformats.org/drawingml/2006/main" noChangeAspect="1"/>
+            </wp:cNvGraphicFramePr>
+            <a:graphic xmlns:a="http://schemas.openxmlformats.org/drawingml/2006/main">
+              <a:graphicData uri="http://schemas.openxmlformats.org/drawingml/2006/picture">
+                <pic:pic xmlns:pic="http://schemas.openxmlformats.org/drawingml/2006/picture">
+                  <pic:nvPicPr>
+                    <pic:cNvPr id="2115952625" name=""/>
+                    <pic:cNvPicPr/>
+                  </pic:nvPicPr>
+                  <pic:blipFill>
+                    <a:blip r:embed="rId6"/>
+                    <a:stretch>
+                      <a:fillRect/>
+                    </a:stretch>
+                  </pic:blipFill>
+                  <pic:spPr>
+                    <a:xfrm>
+                      <a:off x="0" y="0"/>
+                      <a:ext cx="5731510" cy="3757295"/>
+                    </a:xfrm>
+                    <a:prstGeom prst="rect">
+                      <a:avLst/>
+                    </a:prstGeom>
+                  </pic:spPr>
+                </pic:pic>
+              </a:graphicData>
+            </a:graphic>
+          </wp:inline>
+        </w:drawing>
+      </w:r>
+    </w:p>
+    <w:p>
+      <w:r>
+        <w:t>Staff:</w:t>
+      </w:r>
+    </w:p>
+    <w:p>
+      <w:r>
+        <w:t>Customer</w:t>
+      </w:r>
+    </w:p>
+    <w:p>
+      <w:proofErr w:type="spellStart"/>
+      <w:r>
+        <w:t>Ref_Customer_Status</w:t>
+      </w:r>
+      <w:proofErr w:type="spellEnd"/>
+    </w:p>
+    <w:p>
+      <w:proofErr w:type="spellStart"/>
+      <w:r>
+        <w:t>Customer_</w:t>
+      </w:r>
+      <w:r>
+        <w:t>P</w:t>
+      </w:r>
+      <w:r>
+        <w:t>ayments</w:t>
+      </w:r>
+      <w:proofErr w:type="spellEnd"/>
+    </w:p>
+    <w:p>
+      <w:proofErr w:type="spellStart"/>
+      <w:r>
+        <w:t>Ref_Customer_</w:t>
+      </w:r>
+      <w:r>
+        <w:t>Methods</w:t>
+      </w:r>
+      <w:proofErr w:type="spellEnd"/>
+    </w:p>
+    <w:p>
+      <w:r>
+        <w:t>Address</w:t>
+      </w:r>
+    </w:p>
+    <w:p>
+      <w:r>
+        <w:t>Lesson</w:t>
+      </w:r>
+    </w:p>
+    <w:p>
+      <w:proofErr w:type="spellStart"/>
+      <w:r>
+        <w:t>Ref_Lesson_Status</w:t>
+      </w:r>
+      <w:proofErr w:type="spellEnd"/>
+    </w:p>
+    <w:p>
+      <w:r>
+        <w:t>Vehicle</w:t>
+      </w:r>
+    </w:p>
+    <w:p/>
+    <w:p/>
     <w:p/>
     <w:p/>
     <w:sectPr>
@@ -749,6 +915,7 @@
   <w:style w:type="character" w:default="1" w:styleId="DefaultParagraphFont">
     <w:name w:val="Default Paragraph Font"/>
     <w:uiPriority w:val="1"/>
+    <w:semiHidden/>
     <w:unhideWhenUsed/>
   </w:style>
   <w:style w:type="table" w:default="1" w:styleId="TableNormal">

</xml_diff>